<commit_message>
Added Coverdale to Ps 56-60
</commit_message>
<xml_diff>
--- a/Psalms/056.docx
+++ b/Psalms/056.docx
@@ -24,21 +24,22 @@
         <w:tblLook w:val="0420" w:firstRow="1" w:lastRow="0" w:firstColumn="0" w:lastColumn="0" w:noHBand="0" w:noVBand="1"/>
       </w:tblPr>
       <w:tblGrid>
-        <w:gridCol w:w="3086"/>
-        <w:gridCol w:w="3006"/>
-        <w:gridCol w:w="2252"/>
-        <w:gridCol w:w="2252"/>
-        <w:gridCol w:w="3070"/>
-        <w:gridCol w:w="3012"/>
-        <w:gridCol w:w="3047"/>
-        <w:gridCol w:w="3099"/>
-        <w:gridCol w:w="3099"/>
-        <w:gridCol w:w="3093"/>
+        <w:gridCol w:w="2636"/>
+        <w:gridCol w:w="2641"/>
+        <w:gridCol w:w="2641"/>
+        <w:gridCol w:w="2640"/>
+        <w:gridCol w:w="2640"/>
+        <w:gridCol w:w="2635"/>
+        <w:gridCol w:w="2640"/>
+        <w:gridCol w:w="2640"/>
+        <w:gridCol w:w="2640"/>
+        <w:gridCol w:w="2640"/>
+        <w:gridCol w:w="2623"/>
       </w:tblGrid>
       <w:tr>
         <w:tc>
           <w:tcPr>
-            <w:tcW w:w="532" w:type="pct"/>
+            <w:tcW w:w="454" w:type="pct"/>
           </w:tcPr>
           <w:p>
             <w:r>
@@ -48,7 +49,7 @@
         </w:tc>
         <w:tc>
           <w:tcPr>
-            <w:tcW w:w="518" w:type="pct"/>
+            <w:tcW w:w="455" w:type="pct"/>
           </w:tcPr>
           <w:p>
             <w:r>
@@ -58,7 +59,17 @@
         </w:tc>
         <w:tc>
           <w:tcPr>
-            <w:tcW w:w="388" w:type="pct"/>
+            <w:tcW w:w="455" w:type="pct"/>
+          </w:tcPr>
+          <w:p>
+            <w:r>
+              <w:t>Coverdale</w:t>
+            </w:r>
+          </w:p>
+        </w:tc>
+        <w:tc>
+          <w:tcPr>
+            <w:tcW w:w="455" w:type="pct"/>
           </w:tcPr>
           <w:p>
             <w:proofErr w:type="spellStart"/>
@@ -70,7 +81,7 @@
         </w:tc>
         <w:tc>
           <w:tcPr>
-            <w:tcW w:w="388" w:type="pct"/>
+            <w:tcW w:w="455" w:type="pct"/>
           </w:tcPr>
           <w:p>
             <w:proofErr w:type="spellStart"/>
@@ -85,7 +96,7 @@
         </w:tc>
         <w:tc>
           <w:tcPr>
-            <w:tcW w:w="529" w:type="pct"/>
+            <w:tcW w:w="454" w:type="pct"/>
           </w:tcPr>
           <w:p>
             <w:r>
@@ -95,7 +106,7 @@
         </w:tc>
         <w:tc>
           <w:tcPr>
-            <w:tcW w:w="519" w:type="pct"/>
+            <w:tcW w:w="455" w:type="pct"/>
           </w:tcPr>
           <w:p>
             <w:r>
@@ -105,7 +116,7 @@
         </w:tc>
         <w:tc>
           <w:tcPr>
-            <w:tcW w:w="525" w:type="pct"/>
+            <w:tcW w:w="455" w:type="pct"/>
           </w:tcPr>
           <w:p>
             <w:r>
@@ -115,7 +126,7 @@
         </w:tc>
         <w:tc>
           <w:tcPr>
-            <w:tcW w:w="534" w:type="pct"/>
+            <w:tcW w:w="455" w:type="pct"/>
           </w:tcPr>
           <w:p>
             <w:r>
@@ -125,7 +136,7 @@
         </w:tc>
         <w:tc>
           <w:tcPr>
-            <w:tcW w:w="534" w:type="pct"/>
+            <w:tcW w:w="455" w:type="pct"/>
           </w:tcPr>
           <w:p>
             <w:r>
@@ -135,7 +146,7 @@
         </w:tc>
         <w:tc>
           <w:tcPr>
-            <w:tcW w:w="533" w:type="pct"/>
+            <w:tcW w:w="455" w:type="pct"/>
           </w:tcPr>
           <w:p>
             <w:r>
@@ -147,7 +158,7 @@
       <w:tr>
         <w:tc>
           <w:tcPr>
-            <w:tcW w:w="532" w:type="pct"/>
+            <w:tcW w:w="454" w:type="pct"/>
           </w:tcPr>
           <w:p>
             <w:pPr>
@@ -160,7 +171,7 @@
         </w:tc>
         <w:tc>
           <w:tcPr>
-            <w:tcW w:w="518" w:type="pct"/>
+            <w:tcW w:w="455" w:type="pct"/>
           </w:tcPr>
           <w:p>
             <w:pPr>
@@ -173,31 +184,37 @@
         </w:tc>
         <w:tc>
           <w:tcPr>
-            <w:tcW w:w="388" w:type="pct"/>
+            <w:tcW w:w="455" w:type="pct"/>
           </w:tcPr>
           <w:p/>
         </w:tc>
         <w:tc>
           <w:tcPr>
-            <w:tcW w:w="388" w:type="pct"/>
+            <w:tcW w:w="455" w:type="pct"/>
           </w:tcPr>
           <w:p/>
         </w:tc>
         <w:tc>
           <w:tcPr>
-            <w:tcW w:w="529" w:type="pct"/>
+            <w:tcW w:w="455" w:type="pct"/>
           </w:tcPr>
           <w:p/>
         </w:tc>
         <w:tc>
           <w:tcPr>
-            <w:tcW w:w="519" w:type="pct"/>
+            <w:tcW w:w="454" w:type="pct"/>
           </w:tcPr>
           <w:p/>
         </w:tc>
         <w:tc>
           <w:tcPr>
-            <w:tcW w:w="525" w:type="pct"/>
+            <w:tcW w:w="455" w:type="pct"/>
+          </w:tcPr>
+          <w:p/>
+        </w:tc>
+        <w:tc>
+          <w:tcPr>
+            <w:tcW w:w="455" w:type="pct"/>
           </w:tcPr>
           <w:p>
             <w:r>
@@ -207,7 +224,7 @@
         </w:tc>
         <w:tc>
           <w:tcPr>
-            <w:tcW w:w="534" w:type="pct"/>
+            <w:tcW w:w="455" w:type="pct"/>
           </w:tcPr>
           <w:p>
             <w:pPr>
@@ -236,7 +253,7 @@
         </w:tc>
         <w:tc>
           <w:tcPr>
-            <w:tcW w:w="534" w:type="pct"/>
+            <w:tcW w:w="455" w:type="pct"/>
           </w:tcPr>
           <w:p>
             <w:pPr>
@@ -249,7 +266,7 @@
         </w:tc>
         <w:tc>
           <w:tcPr>
-            <w:tcW w:w="533" w:type="pct"/>
+            <w:tcW w:w="455" w:type="pct"/>
           </w:tcPr>
           <w:p>
             <w:pPr>
@@ -279,7 +296,7 @@
       <w:tr>
         <w:tc>
           <w:tcPr>
-            <w:tcW w:w="532" w:type="pct"/>
+            <w:tcW w:w="454" w:type="pct"/>
           </w:tcPr>
           <w:p>
             <w:pPr>
@@ -336,7 +353,7 @@
         </w:tc>
         <w:tc>
           <w:tcPr>
-            <w:tcW w:w="518" w:type="pct"/>
+            <w:tcW w:w="455" w:type="pct"/>
           </w:tcPr>
           <w:p>
             <w:pPr>
@@ -413,7 +430,48 @@
         </w:tc>
         <w:tc>
           <w:tcPr>
-            <w:tcW w:w="388" w:type="pct"/>
+            <w:tcW w:w="455" w:type="pct"/>
+          </w:tcPr>
+          <w:p>
+            <w:r>
+              <w:t xml:space="preserve">Be merciful unto me, O God, be merciful unto me, for </w:t>
+            </w:r>
+            <w:proofErr w:type="gramStart"/>
+            <w:r>
+              <w:t>my</w:t>
+            </w:r>
+            <w:proofErr w:type="gramEnd"/>
+          </w:p>
+          <w:p>
+            <w:r>
+              <w:t xml:space="preserve">soul </w:t>
+            </w:r>
+            <w:proofErr w:type="spellStart"/>
+            <w:r>
+              <w:t>trusteth</w:t>
+            </w:r>
+            <w:proofErr w:type="spellEnd"/>
+            <w:r>
+              <w:t xml:space="preserve"> in thee; and under the shadow of thy wings shall</w:t>
+            </w:r>
+          </w:p>
+          <w:p>
+            <w:r>
+              <w:t xml:space="preserve">be my refuge, until this tyranny be </w:t>
+            </w:r>
+            <w:proofErr w:type="spellStart"/>
+            <w:r>
+              <w:t>overpast</w:t>
+            </w:r>
+            <w:proofErr w:type="spellEnd"/>
+            <w:r>
+              <w:t>.</w:t>
+            </w:r>
+          </w:p>
+        </w:tc>
+        <w:tc>
+          <w:tcPr>
+            <w:tcW w:w="455" w:type="pct"/>
           </w:tcPr>
           <w:p>
             <w:r>
@@ -458,7 +516,7 @@
         </w:tc>
         <w:tc>
           <w:tcPr>
-            <w:tcW w:w="388" w:type="pct"/>
+            <w:tcW w:w="455" w:type="pct"/>
           </w:tcPr>
           <w:p>
             <w:r>
@@ -468,7 +526,7 @@
         </w:tc>
         <w:tc>
           <w:tcPr>
-            <w:tcW w:w="529" w:type="pct"/>
+            <w:tcW w:w="454" w:type="pct"/>
           </w:tcPr>
           <w:p>
             <w:r>
@@ -478,13 +536,13 @@
         </w:tc>
         <w:tc>
           <w:tcPr>
-            <w:tcW w:w="519" w:type="pct"/>
+            <w:tcW w:w="455" w:type="pct"/>
           </w:tcPr>
           <w:p/>
         </w:tc>
         <w:tc>
           <w:tcPr>
-            <w:tcW w:w="525" w:type="pct"/>
+            <w:tcW w:w="455" w:type="pct"/>
           </w:tcPr>
           <w:p>
             <w:r>
@@ -494,7 +552,7 @@
         </w:tc>
         <w:tc>
           <w:tcPr>
-            <w:tcW w:w="534" w:type="pct"/>
+            <w:tcW w:w="455" w:type="pct"/>
           </w:tcPr>
           <w:p>
             <w:pPr>
@@ -531,7 +589,7 @@
         </w:tc>
         <w:tc>
           <w:tcPr>
-            <w:tcW w:w="534" w:type="pct"/>
+            <w:tcW w:w="455" w:type="pct"/>
           </w:tcPr>
           <w:p>
             <w:pPr>
@@ -552,7 +610,7 @@
         </w:tc>
         <w:tc>
           <w:tcPr>
-            <w:tcW w:w="533" w:type="pct"/>
+            <w:tcW w:w="455" w:type="pct"/>
           </w:tcPr>
           <w:p>
             <w:pPr>
@@ -651,7 +709,7 @@
       <w:tr>
         <w:tc>
           <w:tcPr>
-            <w:tcW w:w="532" w:type="pct"/>
+            <w:tcW w:w="454" w:type="pct"/>
           </w:tcPr>
           <w:p>
             <w:pPr>
@@ -678,13 +736,14 @@
         </w:tc>
         <w:tc>
           <w:tcPr>
-            <w:tcW w:w="518" w:type="pct"/>
+            <w:tcW w:w="455" w:type="pct"/>
           </w:tcPr>
           <w:p>
             <w:pPr>
               <w:pStyle w:val="EnglishHangNoCoptic"/>
             </w:pPr>
             <w:r>
+              <w:lastRenderedPageBreak/>
               <w:t>3 I will cry to God Most High,</w:t>
             </w:r>
           </w:p>
@@ -705,17 +764,51 @@
         </w:tc>
         <w:tc>
           <w:tcPr>
-            <w:tcW w:w="388" w:type="pct"/>
-          </w:tcPr>
-          <w:p>
-            <w:r>
+            <w:tcW w:w="455" w:type="pct"/>
+          </w:tcPr>
+          <w:p>
+            <w:r>
+              <w:lastRenderedPageBreak/>
+              <w:t>I will call unto</w:t>
+            </w:r>
+          </w:p>
+          <w:p>
+            <w:r>
+              <w:t xml:space="preserve">the </w:t>
+            </w:r>
+            <w:proofErr w:type="gramStart"/>
+            <w:r>
+              <w:t>Most High</w:t>
+            </w:r>
+            <w:proofErr w:type="gramEnd"/>
+            <w:r>
+              <w:t xml:space="preserve"> God, even unto the God that shall perform</w:t>
+            </w:r>
+          </w:p>
+          <w:p>
+            <w:r>
+              <w:t xml:space="preserve">the cause which I have in </w:t>
+            </w:r>
+            <w:r>
+              <w:lastRenderedPageBreak/>
+              <w:t>hand.</w:t>
+            </w:r>
+          </w:p>
+        </w:tc>
+        <w:tc>
+          <w:tcPr>
+            <w:tcW w:w="455" w:type="pct"/>
+          </w:tcPr>
+          <w:p>
+            <w:r>
+              <w:lastRenderedPageBreak/>
               <w:t>I will cry unto God Who is exalted: Who hath done that which is good to me.</w:t>
             </w:r>
           </w:p>
         </w:tc>
         <w:tc>
           <w:tcPr>
-            <w:tcW w:w="388" w:type="pct"/>
+            <w:tcW w:w="455" w:type="pct"/>
           </w:tcPr>
           <w:p>
             <w:r>
@@ -725,7 +818,7 @@
         </w:tc>
         <w:tc>
           <w:tcPr>
-            <w:tcW w:w="529" w:type="pct"/>
+            <w:tcW w:w="454" w:type="pct"/>
           </w:tcPr>
           <w:p>
             <w:r>
@@ -735,13 +828,13 @@
         </w:tc>
         <w:tc>
           <w:tcPr>
-            <w:tcW w:w="519" w:type="pct"/>
+            <w:tcW w:w="455" w:type="pct"/>
           </w:tcPr>
           <w:p/>
         </w:tc>
         <w:tc>
           <w:tcPr>
-            <w:tcW w:w="525" w:type="pct"/>
+            <w:tcW w:w="455" w:type="pct"/>
           </w:tcPr>
           <w:p>
             <w:r>
@@ -759,7 +852,7 @@
         </w:tc>
         <w:tc>
           <w:tcPr>
-            <w:tcW w:w="534" w:type="pct"/>
+            <w:tcW w:w="455" w:type="pct"/>
           </w:tcPr>
           <w:p>
             <w:pPr>
@@ -774,26 +867,31 @@
               <w:pStyle w:val="EngIndEnd"/>
             </w:pPr>
             <w:r>
-              <w:t>to God who acts as my benefactor.</w:t>
-            </w:r>
-          </w:p>
-        </w:tc>
-        <w:tc>
-          <w:tcPr>
-            <w:tcW w:w="534" w:type="pct"/>
-          </w:tcPr>
-          <w:p>
-            <w:pPr>
-              <w:pStyle w:val="EngIndEnd"/>
-            </w:pPr>
-            <w:r>
+              <w:t xml:space="preserve">to God who acts as my </w:t>
+            </w:r>
+            <w:r>
+              <w:lastRenderedPageBreak/>
+              <w:t>benefactor.</w:t>
+            </w:r>
+          </w:p>
+        </w:tc>
+        <w:tc>
+          <w:tcPr>
+            <w:tcW w:w="455" w:type="pct"/>
+          </w:tcPr>
+          <w:p>
+            <w:pPr>
+              <w:pStyle w:val="EngIndEnd"/>
+            </w:pPr>
+            <w:r>
+              <w:lastRenderedPageBreak/>
               <w:t>I will cry to God most high; the God who has benefited me. Pause.</w:t>
             </w:r>
           </w:p>
         </w:tc>
         <w:tc>
           <w:tcPr>
-            <w:tcW w:w="533" w:type="pct"/>
+            <w:tcW w:w="455" w:type="pct"/>
           </w:tcPr>
           <w:p>
             <w:pPr>
@@ -846,18 +944,14 @@
       <w:tr>
         <w:tc>
           <w:tcPr>
-            <w:tcW w:w="532" w:type="pct"/>
+            <w:tcW w:w="454" w:type="pct"/>
           </w:tcPr>
           <w:p>
             <w:pPr>
               <w:pStyle w:val="EnglishHangNoCoptic"/>
             </w:pPr>
             <w:r>
-              <w:t xml:space="preserve">4 He sent from heaven and </w:t>
-            </w:r>
-            <w:r>
-              <w:lastRenderedPageBreak/>
-              <w:t>saved me;</w:t>
+              <w:t>4 He sent from heaven and saved me;</w:t>
             </w:r>
           </w:p>
           <w:p>
@@ -902,19 +996,14 @@
         </w:tc>
         <w:tc>
           <w:tcPr>
-            <w:tcW w:w="518" w:type="pct"/>
+            <w:tcW w:w="455" w:type="pct"/>
           </w:tcPr>
           <w:p>
             <w:pPr>
               <w:pStyle w:val="EnglishHangNoCoptic"/>
             </w:pPr>
             <w:r>
-              <w:lastRenderedPageBreak/>
-              <w:t xml:space="preserve">4 He sent from heaven and </w:t>
-            </w:r>
-            <w:r>
-              <w:lastRenderedPageBreak/>
-              <w:t>saved me;</w:t>
+              <w:t>4 He sent from heaven and saved me;</w:t>
             </w:r>
           </w:p>
           <w:p>
@@ -973,7 +1062,7 @@
         </w:tc>
         <w:tc>
           <w:tcPr>
-            <w:tcW w:w="388" w:type="pct"/>
+            <w:tcW w:w="455" w:type="pct"/>
           </w:tcPr>
           <w:p>
             <w:pPr>
@@ -989,74 +1078,100 @@
                 <w:sz w:val="27"/>
                 <w:szCs w:val="27"/>
               </w:rPr>
-              <w:lastRenderedPageBreak/>
-              <w:t xml:space="preserve">He hath sent forth </w:t>
-            </w:r>
-            <w:r>
+              <w:t>He shall send from heaven,</w:t>
+            </w:r>
+          </w:p>
+          <w:p>
+            <w:pPr>
               <w:rPr>
                 <w:color w:val="000000"/>
                 <w:sz w:val="27"/>
                 <w:szCs w:val="27"/>
               </w:rPr>
-              <w:lastRenderedPageBreak/>
-              <w:t>from the heaven, and He hath delivered me, and those who trample upon me He hath given over to scorn. God hath sent forth His mercy and His truth.</w:t>
-            </w:r>
-          </w:p>
-        </w:tc>
-        <w:tc>
-          <w:tcPr>
-            <w:tcW w:w="388" w:type="pct"/>
-          </w:tcPr>
-          <w:p>
-            <w:pPr>
+            </w:pPr>
+            <w:r>
               <w:rPr>
                 <w:color w:val="000000"/>
                 <w:sz w:val="27"/>
                 <w:szCs w:val="27"/>
               </w:rPr>
-            </w:pPr>
-            <w:r>
+              <w:t>and save me from the reproof of him that would eat me up.</w:t>
+            </w:r>
+          </w:p>
+          <w:p>
+            <w:pPr>
               <w:rPr>
                 <w:color w:val="000000"/>
                 <w:sz w:val="27"/>
                 <w:szCs w:val="27"/>
               </w:rPr>
-              <w:lastRenderedPageBreak/>
-              <w:t xml:space="preserve">He has sent forth </w:t>
-            </w:r>
+            </w:pPr>
             <w:r>
               <w:rPr>
                 <w:color w:val="000000"/>
                 <w:sz w:val="27"/>
                 <w:szCs w:val="27"/>
               </w:rPr>
-              <w:lastRenderedPageBreak/>
-              <w:t>from the heaven, and He has delivered me, and those who trample upon me, He has given over to scorn. God has sent forth His mercy and His truth.</w:t>
-            </w:r>
-          </w:p>
-        </w:tc>
-        <w:tc>
-          <w:tcPr>
-            <w:tcW w:w="529" w:type="pct"/>
-          </w:tcPr>
-          <w:p>
-            <w:r>
+              <w:t>God shall send forth his mercy and truth;</w:t>
+            </w:r>
+          </w:p>
+        </w:tc>
+        <w:tc>
+          <w:tcPr>
+            <w:tcW w:w="455" w:type="pct"/>
+          </w:tcPr>
+          <w:p>
+            <w:pPr>
               <w:rPr>
                 <w:color w:val="000000"/>
                 <w:sz w:val="27"/>
                 <w:szCs w:val="27"/>
               </w:rPr>
-              <w:lastRenderedPageBreak/>
-              <w:t xml:space="preserve">He has sent forth from </w:t>
-            </w:r>
+            </w:pPr>
             <w:r>
               <w:rPr>
                 <w:color w:val="000000"/>
                 <w:sz w:val="27"/>
                 <w:szCs w:val="27"/>
               </w:rPr>
-              <w:lastRenderedPageBreak/>
-              <w:t>heaven, and He has delivered me: and those who trample upon me, He has put to shame.</w:t>
+              <w:t>He hath sent forth from the heaven, and He hath delivered me, and those who trample upon me He hath given over to scorn. God hath sent forth His mercy and His truth.</w:t>
+            </w:r>
+          </w:p>
+        </w:tc>
+        <w:tc>
+          <w:tcPr>
+            <w:tcW w:w="455" w:type="pct"/>
+          </w:tcPr>
+          <w:p>
+            <w:pPr>
+              <w:rPr>
+                <w:color w:val="000000"/>
+                <w:sz w:val="27"/>
+                <w:szCs w:val="27"/>
+              </w:rPr>
+            </w:pPr>
+            <w:r>
+              <w:rPr>
+                <w:color w:val="000000"/>
+                <w:sz w:val="27"/>
+                <w:szCs w:val="27"/>
+              </w:rPr>
+              <w:t>He has sent forth from the heaven, and He has delivered me, and those who trample upon me, He has given over to scorn. God has sent forth His mercy and His truth.</w:t>
+            </w:r>
+          </w:p>
+        </w:tc>
+        <w:tc>
+          <w:tcPr>
+            <w:tcW w:w="454" w:type="pct"/>
+          </w:tcPr>
+          <w:p>
+            <w:r>
+              <w:rPr>
+                <w:color w:val="000000"/>
+                <w:sz w:val="27"/>
+                <w:szCs w:val="27"/>
+              </w:rPr>
+              <w:t>He has sent forth from heaven, and He has delivered me: and those who trample upon me, He has put to shame.</w:t>
             </w:r>
             <w:r>
               <w:rPr>
@@ -1093,21 +1208,17 @@
         </w:tc>
         <w:tc>
           <w:tcPr>
-            <w:tcW w:w="519" w:type="pct"/>
+            <w:tcW w:w="455" w:type="pct"/>
           </w:tcPr>
           <w:p/>
         </w:tc>
         <w:tc>
           <w:tcPr>
-            <w:tcW w:w="525" w:type="pct"/>
-          </w:tcPr>
-          <w:p>
-            <w:r>
-              <w:t xml:space="preserve">He sent from heaven and saved </w:t>
-            </w:r>
-            <w:r>
-              <w:lastRenderedPageBreak/>
-              <w:t>me, He hath given over to reproof them that trod me down; God hath sent forth His mercy, and His truth.</w:t>
+            <w:tcW w:w="455" w:type="pct"/>
+          </w:tcPr>
+          <w:p>
+            <w:r>
+              <w:t>He sent from heaven and saved me, He hath given over to reproof them that trod me down; God hath sent forth His mercy, and His truth.</w:t>
             </w:r>
           </w:p>
           <w:p/>
@@ -1121,19 +1232,14 @@
         </w:tc>
         <w:tc>
           <w:tcPr>
-            <w:tcW w:w="534" w:type="pct"/>
-          </w:tcPr>
-          <w:p>
-            <w:pPr>
-              <w:pStyle w:val="EngIndEnd"/>
-            </w:pPr>
-            <w:r>
-              <w:lastRenderedPageBreak/>
-              <w:t xml:space="preserve">He sent from heaven and </w:t>
-            </w:r>
-            <w:r>
-              <w:lastRenderedPageBreak/>
-              <w:t>saved me;</w:t>
+            <w:tcW w:w="455" w:type="pct"/>
+          </w:tcPr>
+          <w:p>
+            <w:pPr>
+              <w:pStyle w:val="EngIndEnd"/>
+            </w:pPr>
+            <w:r>
+              <w:t>He sent from heaven and saved me;</w:t>
             </w:r>
           </w:p>
           <w:p>
@@ -1161,25 +1267,20 @@
         </w:tc>
         <w:tc>
           <w:tcPr>
-            <w:tcW w:w="534" w:type="pct"/>
-          </w:tcPr>
-          <w:p>
-            <w:pPr>
-              <w:pStyle w:val="EngIndEnd"/>
-            </w:pPr>
-            <w:r>
-              <w:lastRenderedPageBreak/>
-              <w:t xml:space="preserve">He sent from heaven and </w:t>
-            </w:r>
-            <w:r>
-              <w:lastRenderedPageBreak/>
-              <w:t>saved me; he gave to reproach them that trampled on me: God has sent forth his mercy and his truth;</w:t>
-            </w:r>
-          </w:p>
-        </w:tc>
-        <w:tc>
-          <w:tcPr>
-            <w:tcW w:w="533" w:type="pct"/>
+            <w:tcW w:w="455" w:type="pct"/>
+          </w:tcPr>
+          <w:p>
+            <w:pPr>
+              <w:pStyle w:val="EngIndEnd"/>
+            </w:pPr>
+            <w:r>
+              <w:t>He sent from heaven and saved me; he gave to reproach them that trampled on me: God has sent forth his mercy and his truth;</w:t>
+            </w:r>
+          </w:p>
+        </w:tc>
+        <w:tc>
+          <w:tcPr>
+            <w:tcW w:w="455" w:type="pct"/>
           </w:tcPr>
           <w:p>
             <w:pPr>
@@ -1201,19 +1302,7 @@
                 <w:szCs w:val="24"/>
                 <w:shd w:val="clear" w:color="auto" w:fill="FFFFFF"/>
               </w:rPr>
-              <w:lastRenderedPageBreak/>
-              <w:t xml:space="preserve">He sent from heaven and </w:t>
-            </w:r>
-            <w:r>
-              <w:rPr>
-                <w:rFonts w:ascii="Tahoma" w:eastAsia="Times New Roman" w:hAnsi="Tahoma" w:cs="Tahoma"/>
-                <w:color w:val="2E1308"/>
-                <w:sz w:val="24"/>
-                <w:szCs w:val="24"/>
-                <w:shd w:val="clear" w:color="auto" w:fill="FFFFFF"/>
-              </w:rPr>
-              <w:lastRenderedPageBreak/>
-              <w:t>saved me;</w:t>
+              <w:t>He sent from heaven and saved me;</w:t>
             </w:r>
           </w:p>
           <w:p>
@@ -1309,14 +1398,13 @@
       <w:tr>
         <w:tc>
           <w:tcPr>
-            <w:tcW w:w="532" w:type="pct"/>
+            <w:tcW w:w="454" w:type="pct"/>
           </w:tcPr>
           <w:p>
             <w:pPr>
               <w:pStyle w:val="EnglishHangNoCoptic"/>
             </w:pPr>
             <w:r>
-              <w:lastRenderedPageBreak/>
               <w:t>5 He delivered my soul from the midst of lions.</w:t>
             </w:r>
           </w:p>
@@ -1364,7 +1452,7 @@
         </w:tc>
         <w:tc>
           <w:tcPr>
-            <w:tcW w:w="518" w:type="pct"/>
+            <w:tcW w:w="455" w:type="pct"/>
           </w:tcPr>
           <w:p>
             <w:pPr>
@@ -1457,7 +1545,37 @@
         </w:tc>
         <w:tc>
           <w:tcPr>
-            <w:tcW w:w="388" w:type="pct"/>
+            <w:tcW w:w="455" w:type="pct"/>
+          </w:tcPr>
+          <w:p>
+            <w:r>
+              <w:t>my soul is among</w:t>
+            </w:r>
+          </w:p>
+          <w:p>
+            <w:r>
+              <w:t>lions.</w:t>
+            </w:r>
+          </w:p>
+          <w:p>
+            <w:r>
+              <w:t>And I lie even among the children of men that are set on</w:t>
+            </w:r>
+          </w:p>
+          <w:p>
+            <w:r>
+              <w:t>fire, whose teeth are spears and arrows, and their tongue a</w:t>
+            </w:r>
+          </w:p>
+          <w:p>
+            <w:r>
+              <w:t>sharp sword.</w:t>
+            </w:r>
+          </w:p>
+        </w:tc>
+        <w:tc>
+          <w:tcPr>
+            <w:tcW w:w="455" w:type="pct"/>
           </w:tcPr>
           <w:p>
             <w:r>
@@ -1485,7 +1603,7 @@
         </w:tc>
         <w:tc>
           <w:tcPr>
-            <w:tcW w:w="388" w:type="pct"/>
+            <w:tcW w:w="455" w:type="pct"/>
           </w:tcPr>
           <w:p>
             <w:r>
@@ -1495,7 +1613,7 @@
         </w:tc>
         <w:tc>
           <w:tcPr>
-            <w:tcW w:w="529" w:type="pct"/>
+            <w:tcW w:w="454" w:type="pct"/>
           </w:tcPr>
           <w:p>
             <w:r>
@@ -1511,13 +1629,13 @@
         </w:tc>
         <w:tc>
           <w:tcPr>
-            <w:tcW w:w="519" w:type="pct"/>
+            <w:tcW w:w="455" w:type="pct"/>
           </w:tcPr>
           <w:p/>
         </w:tc>
         <w:tc>
           <w:tcPr>
-            <w:tcW w:w="525" w:type="pct"/>
+            <w:tcW w:w="455" w:type="pct"/>
           </w:tcPr>
           <w:p>
             <w:r>
@@ -1527,7 +1645,7 @@
         </w:tc>
         <w:tc>
           <w:tcPr>
-            <w:tcW w:w="534" w:type="pct"/>
+            <w:tcW w:w="455" w:type="pct"/>
           </w:tcPr>
           <w:p>
             <w:pPr>
@@ -1564,7 +1682,7 @@
         </w:tc>
         <w:tc>
           <w:tcPr>
-            <w:tcW w:w="534" w:type="pct"/>
+            <w:tcW w:w="455" w:type="pct"/>
           </w:tcPr>
           <w:p>
             <w:pPr>
@@ -1583,7 +1701,7 @@
         </w:tc>
         <w:tc>
           <w:tcPr>
-            <w:tcW w:w="533" w:type="pct"/>
+            <w:tcW w:w="455" w:type="pct"/>
           </w:tcPr>
           <w:p>
             <w:pPr>
@@ -1682,7 +1800,7 @@
       <w:tr>
         <w:tc>
           <w:tcPr>
-            <w:tcW w:w="532" w:type="pct"/>
+            <w:tcW w:w="454" w:type="pct"/>
           </w:tcPr>
           <w:p>
             <w:pPr>
@@ -1704,7 +1822,11 @@
               <w:t>Your</w:t>
             </w:r>
             <w:r>
-              <w:t xml:space="preserve"> glory over all the earths</w:t>
+              <w:t xml:space="preserve"> glory over </w:t>
+            </w:r>
+            <w:r>
+              <w:lastRenderedPageBreak/>
+              <w:t>all the earths</w:t>
             </w:r>
           </w:p>
           <w:p>
@@ -1715,13 +1837,14 @@
         </w:tc>
         <w:tc>
           <w:tcPr>
-            <w:tcW w:w="518" w:type="pct"/>
+            <w:tcW w:w="455" w:type="pct"/>
           </w:tcPr>
           <w:p>
             <w:pPr>
               <w:pStyle w:val="EnglishHangNoCoptic"/>
             </w:pPr>
             <w:r>
+              <w:lastRenderedPageBreak/>
               <w:t>6 Be exalted, O God, above the heavens,</w:t>
             </w:r>
           </w:p>
@@ -1734,28 +1857,53 @@
               <w:t xml:space="preserve">and </w:t>
             </w:r>
             <w:r>
-              <w:t>Your glory over all the earth.</w:t>
-            </w:r>
-          </w:p>
-          <w:p>
-            <w:pPr>
-              <w:pStyle w:val="EngIndEnd"/>
-            </w:pPr>
-          </w:p>
-        </w:tc>
-        <w:tc>
-          <w:tcPr>
-            <w:tcW w:w="388" w:type="pct"/>
-          </w:tcPr>
-          <w:p>
-            <w:r>
+              <w:t xml:space="preserve">Your glory over </w:t>
+            </w:r>
+            <w:r>
+              <w:lastRenderedPageBreak/>
+              <w:t>all the earth.</w:t>
+            </w:r>
+          </w:p>
+          <w:p>
+            <w:pPr>
+              <w:pStyle w:val="EngIndEnd"/>
+            </w:pPr>
+          </w:p>
+        </w:tc>
+        <w:tc>
+          <w:tcPr>
+            <w:tcW w:w="455" w:type="pct"/>
+          </w:tcPr>
+          <w:p>
+            <w:r>
+              <w:lastRenderedPageBreak/>
+              <w:t>Set up thyself, O God, above the heavens, and</w:t>
+            </w:r>
+          </w:p>
+          <w:p>
+            <w:r>
+              <w:t xml:space="preserve">thy glory above all the </w:t>
+            </w:r>
+            <w:r>
+              <w:lastRenderedPageBreak/>
+              <w:t>earth.</w:t>
+            </w:r>
+          </w:p>
+        </w:tc>
+        <w:tc>
+          <w:tcPr>
+            <w:tcW w:w="455" w:type="pct"/>
+          </w:tcPr>
+          <w:p>
+            <w:r>
+              <w:lastRenderedPageBreak/>
               <w:t>Be exalted, God, above the heavens; and Thy glory over all the earth.</w:t>
             </w:r>
           </w:p>
         </w:tc>
         <w:tc>
           <w:tcPr>
-            <w:tcW w:w="388" w:type="pct"/>
+            <w:tcW w:w="455" w:type="pct"/>
           </w:tcPr>
           <w:p>
             <w:r>
@@ -1765,7 +1913,7 @@
         </w:tc>
         <w:tc>
           <w:tcPr>
-            <w:tcW w:w="529" w:type="pct"/>
+            <w:tcW w:w="454" w:type="pct"/>
           </w:tcPr>
           <w:p>
             <w:r>
@@ -1775,13 +1923,13 @@
         </w:tc>
         <w:tc>
           <w:tcPr>
-            <w:tcW w:w="519" w:type="pct"/>
+            <w:tcW w:w="455" w:type="pct"/>
           </w:tcPr>
           <w:p/>
         </w:tc>
         <w:tc>
           <w:tcPr>
-            <w:tcW w:w="525" w:type="pct"/>
+            <w:tcW w:w="455" w:type="pct"/>
           </w:tcPr>
           <w:p>
             <w:r>
@@ -1798,13 +1946,14 @@
         </w:tc>
         <w:tc>
           <w:tcPr>
-            <w:tcW w:w="534" w:type="pct"/>
-          </w:tcPr>
-          <w:p>
-            <w:pPr>
-              <w:pStyle w:val="EngIndEnd"/>
-            </w:pPr>
-            <w:r>
+            <w:tcW w:w="455" w:type="pct"/>
+          </w:tcPr>
+          <w:p>
+            <w:pPr>
+              <w:pStyle w:val="EngIndEnd"/>
+            </w:pPr>
+            <w:r>
+              <w:lastRenderedPageBreak/>
               <w:t>Be exalted to the heavens, O god,</w:t>
             </w:r>
           </w:p>
@@ -1813,26 +1962,32 @@
               <w:pStyle w:val="EngIndEnd"/>
             </w:pPr>
             <w:r>
+              <w:lastRenderedPageBreak/>
               <w:t>and to all the earth be your glory.</w:t>
             </w:r>
           </w:p>
         </w:tc>
         <w:tc>
           <w:tcPr>
-            <w:tcW w:w="534" w:type="pct"/>
-          </w:tcPr>
-          <w:p>
-            <w:pPr>
-              <w:pStyle w:val="EngIndEnd"/>
-            </w:pPr>
-            <w:r>
-              <w:t>Be thou exalted, O God, above the heavens; and thy glory above all the earth.</w:t>
-            </w:r>
-          </w:p>
-        </w:tc>
-        <w:tc>
-          <w:tcPr>
-            <w:tcW w:w="533" w:type="pct"/>
+            <w:tcW w:w="455" w:type="pct"/>
+          </w:tcPr>
+          <w:p>
+            <w:pPr>
+              <w:pStyle w:val="EngIndEnd"/>
+            </w:pPr>
+            <w:r>
+              <w:lastRenderedPageBreak/>
+              <w:t xml:space="preserve">Be thou exalted, O God, above the heavens; and thy glory above all </w:t>
+            </w:r>
+            <w:r>
+              <w:lastRenderedPageBreak/>
+              <w:t>the earth.</w:t>
+            </w:r>
+          </w:p>
+        </w:tc>
+        <w:tc>
+          <w:tcPr>
+            <w:tcW w:w="455" w:type="pct"/>
           </w:tcPr>
           <w:p>
             <w:pPr>
@@ -1854,6 +2009,7 @@
                 <w:szCs w:val="24"/>
                 <w:shd w:val="clear" w:color="auto" w:fill="FFFFFF"/>
               </w:rPr>
+              <w:lastRenderedPageBreak/>
               <w:t>Be exalted, O God, above the heavens,</w:t>
             </w:r>
           </w:p>
@@ -1877,7 +2033,18 @@
                 <w:szCs w:val="24"/>
                 <w:shd w:val="clear" w:color="auto" w:fill="FFFFFF"/>
               </w:rPr>
-              <w:t>And Your glory above all the earth.</w:t>
+              <w:t xml:space="preserve">And Your glory above </w:t>
+            </w:r>
+            <w:r>
+              <w:rPr>
+                <w:rFonts w:ascii="Tahoma" w:eastAsia="Times New Roman" w:hAnsi="Tahoma" w:cs="Tahoma"/>
+                <w:color w:val="2E1308"/>
+                <w:sz w:val="24"/>
+                <w:szCs w:val="24"/>
+                <w:shd w:val="clear" w:color="auto" w:fill="FFFFFF"/>
+              </w:rPr>
+              <w:lastRenderedPageBreak/>
+              <w:t>all the earth.</w:t>
             </w:r>
           </w:p>
         </w:tc>
@@ -1885,7 +2052,7 @@
       <w:tr>
         <w:tc>
           <w:tcPr>
-            <w:tcW w:w="532" w:type="pct"/>
+            <w:tcW w:w="454" w:type="pct"/>
           </w:tcPr>
           <w:p>
             <w:pPr>
@@ -1900,7 +2067,6 @@
               <w:pStyle w:val="EnglishHangNoCoptic"/>
             </w:pPr>
             <w:r>
-              <w:lastRenderedPageBreak/>
               <w:tab/>
               <w:t>and they bowed down my soul.</w:t>
             </w:r>
@@ -1937,14 +2103,13 @@
         </w:tc>
         <w:tc>
           <w:tcPr>
-            <w:tcW w:w="518" w:type="pct"/>
+            <w:tcW w:w="455" w:type="pct"/>
           </w:tcPr>
           <w:p>
             <w:pPr>
               <w:pStyle w:val="EnglishHangNoCoptic"/>
             </w:pPr>
             <w:r>
-              <w:lastRenderedPageBreak/>
               <w:t>7 They prepared a trap for my feet,</w:t>
             </w:r>
           </w:p>
@@ -1953,7 +2118,6 @@
               <w:pStyle w:val="EnglishHangNoCoptic"/>
             </w:pPr>
             <w:r>
-              <w:lastRenderedPageBreak/>
               <w:tab/>
               <w:t>and they bowed down my soul.</w:t>
             </w:r>
@@ -1990,16 +2154,31 @@
         </w:tc>
         <w:tc>
           <w:tcPr>
-            <w:tcW w:w="388" w:type="pct"/>
-          </w:tcPr>
-          <w:p>
-            <w:r>
-              <w:lastRenderedPageBreak/>
-              <w:t xml:space="preserve">They have prepared snares for my feet, and </w:t>
-            </w:r>
-            <w:r>
-              <w:lastRenderedPageBreak/>
-              <w:t xml:space="preserve">they have bowed down my </w:t>
+            <w:tcW w:w="455" w:type="pct"/>
+          </w:tcPr>
+          <w:p>
+            <w:r>
+              <w:t>They have laid a net for my feet,</w:t>
+            </w:r>
+          </w:p>
+          <w:p>
+            <w:r>
+              <w:t>and pressed down my soul; they have dug a pit before me,</w:t>
+            </w:r>
+          </w:p>
+          <w:p>
+            <w:r>
+              <w:t>and are fallen into the midst of it themselves.</w:t>
+            </w:r>
+          </w:p>
+        </w:tc>
+        <w:tc>
+          <w:tcPr>
+            <w:tcW w:w="455" w:type="pct"/>
+          </w:tcPr>
+          <w:p>
+            <w:r>
+              <w:t xml:space="preserve">They have prepared snares for my feet, and they have bowed down my </w:t>
             </w:r>
             <w:r>
               <w:rPr>
@@ -2014,51 +2193,37 @@
         </w:tc>
         <w:tc>
           <w:tcPr>
-            <w:tcW w:w="388" w:type="pct"/>
-          </w:tcPr>
-          <w:p>
-            <w:r>
-              <w:lastRenderedPageBreak/>
-              <w:t xml:space="preserve">They have prepared snares for my feet, and </w:t>
-            </w:r>
-            <w:r>
-              <w:lastRenderedPageBreak/>
-              <w:t>they have bowed down my soul; they have dug a pit before me, and they have fallen into it.</w:t>
-            </w:r>
-          </w:p>
-        </w:tc>
-        <w:tc>
-          <w:tcPr>
-            <w:tcW w:w="529" w:type="pct"/>
-          </w:tcPr>
-          <w:p>
-            <w:r>
-              <w:lastRenderedPageBreak/>
-              <w:t xml:space="preserve">They have prepared snares for my feet; and they have bowed </w:t>
-            </w:r>
-            <w:r>
-              <w:lastRenderedPageBreak/>
-              <w:t xml:space="preserve">down my soul: they have dug a pit before me, and they have fallen into it.  </w:t>
-            </w:r>
-          </w:p>
-        </w:tc>
-        <w:tc>
-          <w:tcPr>
-            <w:tcW w:w="519" w:type="pct"/>
+            <w:tcW w:w="455" w:type="pct"/>
+          </w:tcPr>
+          <w:p>
+            <w:r>
+              <w:t>They have prepared snares for my feet, and they have bowed down my soul; they have dug a pit before me, and they have fallen into it.</w:t>
+            </w:r>
+          </w:p>
+        </w:tc>
+        <w:tc>
+          <w:tcPr>
+            <w:tcW w:w="454" w:type="pct"/>
+          </w:tcPr>
+          <w:p>
+            <w:r>
+              <w:t xml:space="preserve">They have prepared snares for my feet; and they have bowed down my soul: they have dug a pit before me, and they have fallen into it.  </w:t>
+            </w:r>
+          </w:p>
+        </w:tc>
+        <w:tc>
+          <w:tcPr>
+            <w:tcW w:w="455" w:type="pct"/>
           </w:tcPr>
           <w:p/>
         </w:tc>
         <w:tc>
           <w:tcPr>
-            <w:tcW w:w="525" w:type="pct"/>
-          </w:tcPr>
-          <w:p>
-            <w:r>
-              <w:t xml:space="preserve">They have laid a net for my feet, and pressed down my </w:t>
-            </w:r>
-            <w:r>
-              <w:lastRenderedPageBreak/>
-              <w:t xml:space="preserve">soul; they have </w:t>
+            <w:tcW w:w="455" w:type="pct"/>
+          </w:tcPr>
+          <w:p>
+            <w:r>
+              <w:t xml:space="preserve">They have laid a net for my feet, and pressed down my soul; they have </w:t>
             </w:r>
             <w:proofErr w:type="spellStart"/>
             <w:r>
@@ -2072,14 +2237,13 @@
         </w:tc>
         <w:tc>
           <w:tcPr>
-            <w:tcW w:w="534" w:type="pct"/>
-          </w:tcPr>
-          <w:p>
-            <w:pPr>
-              <w:pStyle w:val="EngIndEnd"/>
-            </w:pPr>
-            <w:r>
-              <w:lastRenderedPageBreak/>
+            <w:tcW w:w="455" w:type="pct"/>
+          </w:tcPr>
+          <w:p>
+            <w:pPr>
+              <w:pStyle w:val="EngIndEnd"/>
+            </w:pPr>
+            <w:r>
               <w:t xml:space="preserve">A trap they </w:t>
             </w:r>
             <w:proofErr w:type="spellStart"/>
@@ -2088,11 +2252,7 @@
             </w:r>
             <w:proofErr w:type="spellEnd"/>
             <w:r>
-              <w:t xml:space="preserve"> for my </w:t>
-            </w:r>
-            <w:r>
-              <w:lastRenderedPageBreak/>
-              <w:t>feet,</w:t>
+              <w:t xml:space="preserve"> for my feet,</w:t>
             </w:r>
           </w:p>
           <w:p>
@@ -2131,25 +2291,20 @@
         </w:tc>
         <w:tc>
           <w:tcPr>
-            <w:tcW w:w="534" w:type="pct"/>
-          </w:tcPr>
-          <w:p>
-            <w:pPr>
-              <w:pStyle w:val="EngIndEnd"/>
-            </w:pPr>
-            <w:r>
-              <w:lastRenderedPageBreak/>
-              <w:t xml:space="preserve">They have prepared snares for my feet, and have bowed </w:t>
-            </w:r>
-            <w:r>
-              <w:lastRenderedPageBreak/>
-              <w:t>down my soul: they have dug a pit before my face, and fallen into it themselves. Pause.</w:t>
-            </w:r>
-          </w:p>
-        </w:tc>
-        <w:tc>
-          <w:tcPr>
-            <w:tcW w:w="533" w:type="pct"/>
+            <w:tcW w:w="455" w:type="pct"/>
+          </w:tcPr>
+          <w:p>
+            <w:pPr>
+              <w:pStyle w:val="EngIndEnd"/>
+            </w:pPr>
+            <w:r>
+              <w:t>They have prepared snares for my feet, and have bowed down my soul: they have dug a pit before my face, and fallen into it themselves. Pause.</w:t>
+            </w:r>
+          </w:p>
+        </w:tc>
+        <w:tc>
+          <w:tcPr>
+            <w:tcW w:w="455" w:type="pct"/>
           </w:tcPr>
           <w:p>
             <w:pPr>
@@ -2171,7 +2326,6 @@
                 <w:szCs w:val="24"/>
                 <w:shd w:val="clear" w:color="auto" w:fill="FFFFFF"/>
               </w:rPr>
-              <w:lastRenderedPageBreak/>
               <w:t>They prepared a trap for my feet,</w:t>
             </w:r>
           </w:p>
@@ -2195,7 +2349,6 @@
                 <w:szCs w:val="24"/>
                 <w:shd w:val="clear" w:color="auto" w:fill="FFFFFF"/>
               </w:rPr>
-              <w:lastRenderedPageBreak/>
               <w:t>And they bowed down my soul;</w:t>
             </w:r>
           </w:p>
@@ -2273,14 +2426,13 @@
       <w:tr>
         <w:tc>
           <w:tcPr>
-            <w:tcW w:w="532" w:type="pct"/>
+            <w:tcW w:w="454" w:type="pct"/>
           </w:tcPr>
           <w:p>
             <w:pPr>
               <w:pStyle w:val="EnglishHangNoCoptic"/>
             </w:pPr>
             <w:r>
-              <w:lastRenderedPageBreak/>
               <w:t>8 My heart is ready, O God, my heart is ready;</w:t>
             </w:r>
           </w:p>
@@ -2307,7 +2459,7 @@
         </w:tc>
         <w:tc>
           <w:tcPr>
-            <w:tcW w:w="518" w:type="pct"/>
+            <w:tcW w:w="455" w:type="pct"/>
           </w:tcPr>
           <w:p>
             <w:pPr>
@@ -2337,7 +2489,22 @@
         </w:tc>
         <w:tc>
           <w:tcPr>
-            <w:tcW w:w="388" w:type="pct"/>
+            <w:tcW w:w="455" w:type="pct"/>
+          </w:tcPr>
+          <w:p>
+            <w:r>
+              <w:t>My heart is fixed, O God, my heart is fixed; I will sing and</w:t>
+            </w:r>
+          </w:p>
+          <w:p>
+            <w:r>
+              <w:t>give praise.</w:t>
+            </w:r>
+          </w:p>
+        </w:tc>
+        <w:tc>
+          <w:tcPr>
+            <w:tcW w:w="455" w:type="pct"/>
           </w:tcPr>
           <w:p>
             <w:r>
@@ -2356,7 +2523,7 @@
         </w:tc>
         <w:tc>
           <w:tcPr>
-            <w:tcW w:w="388" w:type="pct"/>
+            <w:tcW w:w="455" w:type="pct"/>
           </w:tcPr>
           <w:p>
             <w:r>
@@ -2366,7 +2533,7 @@
         </w:tc>
         <w:tc>
           <w:tcPr>
-            <w:tcW w:w="529" w:type="pct"/>
+            <w:tcW w:w="454" w:type="pct"/>
           </w:tcPr>
           <w:p>
             <w:r>
@@ -2383,13 +2550,13 @@
         </w:tc>
         <w:tc>
           <w:tcPr>
-            <w:tcW w:w="519" w:type="pct"/>
+            <w:tcW w:w="455" w:type="pct"/>
           </w:tcPr>
           <w:p/>
         </w:tc>
         <w:tc>
           <w:tcPr>
-            <w:tcW w:w="525" w:type="pct"/>
+            <w:tcW w:w="455" w:type="pct"/>
           </w:tcPr>
           <w:p>
             <w:r>
@@ -2399,7 +2566,7 @@
         </w:tc>
         <w:tc>
           <w:tcPr>
-            <w:tcW w:w="534" w:type="pct"/>
+            <w:tcW w:w="455" w:type="pct"/>
           </w:tcPr>
           <w:p>
             <w:pPr>
@@ -2428,7 +2595,7 @@
         </w:tc>
         <w:tc>
           <w:tcPr>
-            <w:tcW w:w="534" w:type="pct"/>
+            <w:tcW w:w="455" w:type="pct"/>
           </w:tcPr>
           <w:p>
             <w:pPr>
@@ -2441,7 +2608,7 @@
         </w:tc>
         <w:tc>
           <w:tcPr>
-            <w:tcW w:w="533" w:type="pct"/>
+            <w:tcW w:w="455" w:type="pct"/>
           </w:tcPr>
           <w:p>
             <w:pPr>
@@ -2517,7 +2684,7 @@
       <w:tr>
         <w:tc>
           <w:tcPr>
-            <w:tcW w:w="532" w:type="pct"/>
+            <w:tcW w:w="454" w:type="pct"/>
           </w:tcPr>
           <w:p>
             <w:pPr>
@@ -2544,7 +2711,7 @@
         </w:tc>
         <w:tc>
           <w:tcPr>
-            <w:tcW w:w="518" w:type="pct"/>
+            <w:tcW w:w="455" w:type="pct"/>
           </w:tcPr>
           <w:p>
             <w:pPr>
@@ -2598,7 +2765,23 @@
         </w:tc>
         <w:tc>
           <w:tcPr>
-            <w:tcW w:w="388" w:type="pct"/>
+            <w:tcW w:w="455" w:type="pct"/>
+          </w:tcPr>
+          <w:p>
+            <w:r>
+              <w:lastRenderedPageBreak/>
+              <w:t>Awake up, my glory; awake, lute and harp. I myself</w:t>
+            </w:r>
+          </w:p>
+          <w:p>
+            <w:r>
+              <w:t>will awake right early.</w:t>
+            </w:r>
+          </w:p>
+        </w:tc>
+        <w:tc>
+          <w:tcPr>
+            <w:tcW w:w="455" w:type="pct"/>
           </w:tcPr>
           <w:p>
             <w:r>
@@ -2626,7 +2809,7 @@
         </w:tc>
         <w:tc>
           <w:tcPr>
-            <w:tcW w:w="388" w:type="pct"/>
+            <w:tcW w:w="455" w:type="pct"/>
           </w:tcPr>
           <w:p>
             <w:r>
@@ -2644,7 +2827,7 @@
         </w:tc>
         <w:tc>
           <w:tcPr>
-            <w:tcW w:w="529" w:type="pct"/>
+            <w:tcW w:w="454" w:type="pct"/>
           </w:tcPr>
           <w:p>
             <w:r>
@@ -2654,13 +2837,13 @@
         </w:tc>
         <w:tc>
           <w:tcPr>
-            <w:tcW w:w="519" w:type="pct"/>
+            <w:tcW w:w="455" w:type="pct"/>
           </w:tcPr>
           <w:p/>
         </w:tc>
         <w:tc>
           <w:tcPr>
-            <w:tcW w:w="525" w:type="pct"/>
+            <w:tcW w:w="455" w:type="pct"/>
           </w:tcPr>
           <w:p>
             <w:r>
@@ -2670,7 +2853,7 @@
         </w:tc>
         <w:tc>
           <w:tcPr>
-            <w:tcW w:w="534" w:type="pct"/>
+            <w:tcW w:w="455" w:type="pct"/>
           </w:tcPr>
           <w:p>
             <w:pPr>
@@ -2693,26 +2876,28 @@
               <w:pStyle w:val="EngIndEnd"/>
             </w:pPr>
             <w:r>
+              <w:lastRenderedPageBreak/>
               <w:t>I will awaken at dawn.</w:t>
             </w:r>
           </w:p>
         </w:tc>
         <w:tc>
           <w:tcPr>
-            <w:tcW w:w="534" w:type="pct"/>
-          </w:tcPr>
-          <w:p>
-            <w:pPr>
-              <w:pStyle w:val="EngIndEnd"/>
-            </w:pPr>
-            <w:r>
+            <w:tcW w:w="455" w:type="pct"/>
+          </w:tcPr>
+          <w:p>
+            <w:pPr>
+              <w:pStyle w:val="EngIndEnd"/>
+            </w:pPr>
+            <w:r>
+              <w:lastRenderedPageBreak/>
               <w:t>Awake, my glory; awake, psaltery and harp: I will awake early.</w:t>
             </w:r>
           </w:p>
         </w:tc>
         <w:tc>
           <w:tcPr>
-            <w:tcW w:w="533" w:type="pct"/>
+            <w:tcW w:w="455" w:type="pct"/>
           </w:tcPr>
           <w:p>
             <w:pPr>
@@ -2788,7 +2973,7 @@
       <w:tr>
         <w:tc>
           <w:tcPr>
-            <w:tcW w:w="532" w:type="pct"/>
+            <w:tcW w:w="454" w:type="pct"/>
           </w:tcPr>
           <w:p>
             <w:pPr>
@@ -2827,7 +3012,7 @@
         </w:tc>
         <w:tc>
           <w:tcPr>
-            <w:tcW w:w="518" w:type="pct"/>
+            <w:tcW w:w="455" w:type="pct"/>
           </w:tcPr>
           <w:p>
             <w:pPr>
@@ -2869,11 +3054,30 @@
         </w:tc>
         <w:tc>
           <w:tcPr>
-            <w:tcW w:w="388" w:type="pct"/>
-          </w:tcPr>
-          <w:p>
-            <w:r>
-              <w:lastRenderedPageBreak/>
+            <w:tcW w:w="455" w:type="pct"/>
+          </w:tcPr>
+          <w:p>
+            <w:r>
+              <w:t>I will give thanks unto thee, O</w:t>
+            </w:r>
+          </w:p>
+          <w:p>
+            <w:r>
+              <w:t>Lord, among the people; and I will sing unto thee among the</w:t>
+            </w:r>
+          </w:p>
+          <w:p>
+            <w:r>
+              <w:t>nations.</w:t>
+            </w:r>
+          </w:p>
+        </w:tc>
+        <w:tc>
+          <w:tcPr>
+            <w:tcW w:w="455" w:type="pct"/>
+          </w:tcPr>
+          <w:p>
+            <w:r>
               <w:t xml:space="preserve">I will confess to Thee, Lord, among the </w:t>
             </w:r>
             <w:r>
@@ -2904,7 +3108,7 @@
         </w:tc>
         <w:tc>
           <w:tcPr>
-            <w:tcW w:w="388" w:type="pct"/>
+            <w:tcW w:w="455" w:type="pct"/>
           </w:tcPr>
           <w:p>
             <w:r>
@@ -2914,7 +3118,7 @@
         </w:tc>
         <w:tc>
           <w:tcPr>
-            <w:tcW w:w="529" w:type="pct"/>
+            <w:tcW w:w="454" w:type="pct"/>
           </w:tcPr>
           <w:p>
             <w:r>
@@ -2924,13 +3128,13 @@
         </w:tc>
         <w:tc>
           <w:tcPr>
-            <w:tcW w:w="519" w:type="pct"/>
+            <w:tcW w:w="455" w:type="pct"/>
           </w:tcPr>
           <w:p/>
         </w:tc>
         <w:tc>
           <w:tcPr>
-            <w:tcW w:w="525" w:type="pct"/>
+            <w:tcW w:w="455" w:type="pct"/>
           </w:tcPr>
           <w:p>
             <w:r>
@@ -2940,7 +3144,7 @@
         </w:tc>
         <w:tc>
           <w:tcPr>
-            <w:tcW w:w="534" w:type="pct"/>
+            <w:tcW w:w="455" w:type="pct"/>
           </w:tcPr>
           <w:p>
             <w:pPr>
@@ -2955,31 +3159,26 @@
               <w:pStyle w:val="EngIndEnd"/>
             </w:pPr>
             <w:r>
-              <w:t xml:space="preserve">I will make music to you </w:t>
-            </w:r>
-            <w:r>
-              <w:lastRenderedPageBreak/>
-              <w:t>among the nations,</w:t>
-            </w:r>
-          </w:p>
-        </w:tc>
-        <w:tc>
-          <w:tcPr>
-            <w:tcW w:w="534" w:type="pct"/>
-          </w:tcPr>
-          <w:p>
-            <w:pPr>
-              <w:pStyle w:val="EngIndEnd"/>
-            </w:pPr>
-            <w:r>
-              <w:lastRenderedPageBreak/>
+              <w:t>I will make music to you among the nations,</w:t>
+            </w:r>
+          </w:p>
+        </w:tc>
+        <w:tc>
+          <w:tcPr>
+            <w:tcW w:w="455" w:type="pct"/>
+          </w:tcPr>
+          <w:p>
+            <w:pPr>
+              <w:pStyle w:val="EngIndEnd"/>
+            </w:pPr>
+            <w:r>
               <w:t>O Lord, I will give thanks to thee among the nations: I will sing to thee among the Gentiles.</w:t>
             </w:r>
           </w:p>
         </w:tc>
         <w:tc>
           <w:tcPr>
-            <w:tcW w:w="533" w:type="pct"/>
+            <w:tcW w:w="455" w:type="pct"/>
           </w:tcPr>
           <w:p>
             <w:pPr>
@@ -3032,7 +3231,7 @@
       <w:tr>
         <w:tc>
           <w:tcPr>
-            <w:tcW w:w="532" w:type="pct"/>
+            <w:tcW w:w="454" w:type="pct"/>
           </w:tcPr>
           <w:p>
             <w:pPr>
@@ -3071,7 +3270,7 @@
         </w:tc>
         <w:tc>
           <w:tcPr>
-            <w:tcW w:w="518" w:type="pct"/>
+            <w:tcW w:w="455" w:type="pct"/>
           </w:tcPr>
           <w:p>
             <w:pPr>
@@ -3119,7 +3318,7 @@
         </w:tc>
         <w:tc>
           <w:tcPr>
-            <w:tcW w:w="388" w:type="pct"/>
+            <w:tcW w:w="455" w:type="pct"/>
           </w:tcPr>
           <w:p>
             <w:pPr>
@@ -3128,14 +3327,17 @@
               </w:tabs>
             </w:pPr>
             <w:r>
-              <w:t>For Thy mercy is magnified unto the heavens, and Thy truth unto the clouds.</w:t>
-            </w:r>
-          </w:p>
-        </w:tc>
-        <w:tc>
-          <w:tcPr>
-            <w:tcW w:w="388" w:type="pct"/>
-          </w:tcPr>
+              <w:t xml:space="preserve">For the greatness of thy mercy </w:t>
+            </w:r>
+            <w:proofErr w:type="spellStart"/>
+            <w:r>
+              <w:t>reacheth</w:t>
+            </w:r>
+            <w:proofErr w:type="spellEnd"/>
+            <w:r>
+              <w:t xml:space="preserve"> unto the</w:t>
+            </w:r>
+          </w:p>
           <w:p>
             <w:pPr>
               <w:tabs>
@@ -3143,13 +3345,13 @@
               </w:tabs>
             </w:pPr>
             <w:r>
-              <w:t>For Your mercy is magnified to the heavens, and Your truth to the clouds.</w:t>
-            </w:r>
-          </w:p>
-        </w:tc>
-        <w:tc>
-          <w:tcPr>
-            <w:tcW w:w="529" w:type="pct"/>
+              <w:t>heavens, and thy truth unto the clouds.</w:t>
+            </w:r>
+          </w:p>
+        </w:tc>
+        <w:tc>
+          <w:tcPr>
+            <w:tcW w:w="455" w:type="pct"/>
           </w:tcPr>
           <w:p>
             <w:pPr>
@@ -3164,13 +3366,43 @@
         </w:tc>
         <w:tc>
           <w:tcPr>
-            <w:tcW w:w="519" w:type="pct"/>
+            <w:tcW w:w="455" w:type="pct"/>
+          </w:tcPr>
+          <w:p>
+            <w:pPr>
+              <w:tabs>
+                <w:tab w:val="left" w:pos="1234"/>
+              </w:tabs>
+            </w:pPr>
+            <w:r>
+              <w:t>For Your mercy is magnified to the heavens, and Your truth to the clouds.</w:t>
+            </w:r>
+          </w:p>
+        </w:tc>
+        <w:tc>
+          <w:tcPr>
+            <w:tcW w:w="454" w:type="pct"/>
+          </w:tcPr>
+          <w:p>
+            <w:pPr>
+              <w:tabs>
+                <w:tab w:val="left" w:pos="1234"/>
+              </w:tabs>
+            </w:pPr>
+            <w:r>
+              <w:t>For Thy mercy is magnified unto the heavens, and Thy truth unto the clouds.</w:t>
+            </w:r>
+          </w:p>
+        </w:tc>
+        <w:tc>
+          <w:tcPr>
+            <w:tcW w:w="455" w:type="pct"/>
           </w:tcPr>
           <w:p/>
         </w:tc>
         <w:tc>
           <w:tcPr>
-            <w:tcW w:w="525" w:type="pct"/>
+            <w:tcW w:w="455" w:type="pct"/>
           </w:tcPr>
           <w:p>
             <w:r>
@@ -3188,7 +3420,7 @@
         </w:tc>
         <w:tc>
           <w:tcPr>
-            <w:tcW w:w="534" w:type="pct"/>
+            <w:tcW w:w="455" w:type="pct"/>
           </w:tcPr>
           <w:p>
             <w:pPr>
@@ -3209,7 +3441,7 @@
         </w:tc>
         <w:tc>
           <w:tcPr>
-            <w:tcW w:w="534" w:type="pct"/>
+            <w:tcW w:w="455" w:type="pct"/>
           </w:tcPr>
           <w:p>
             <w:pPr>
@@ -3222,7 +3454,7 @@
         </w:tc>
         <w:tc>
           <w:tcPr>
-            <w:tcW w:w="533" w:type="pct"/>
+            <w:tcW w:w="455" w:type="pct"/>
           </w:tcPr>
           <w:p>
             <w:pPr>
@@ -3275,7 +3507,7 @@
       <w:tr>
         <w:tc>
           <w:tcPr>
-            <w:tcW w:w="532" w:type="pct"/>
+            <w:tcW w:w="454" w:type="pct"/>
           </w:tcPr>
           <w:p>
             <w:pPr>
@@ -3314,7 +3546,7 @@
         </w:tc>
         <w:tc>
           <w:tcPr>
-            <w:tcW w:w="518" w:type="pct"/>
+            <w:tcW w:w="455" w:type="pct"/>
           </w:tcPr>
           <w:p>
             <w:pPr>
@@ -3353,21 +3585,16 @@
         </w:tc>
         <w:tc>
           <w:tcPr>
-            <w:tcW w:w="388" w:type="pct"/>
-          </w:tcPr>
-          <w:p>
-            <w:r>
-              <w:t>Be exalted, God, above the heavens; and Thy glory over all the earth.</w:t>
-            </w:r>
-          </w:p>
-        </w:tc>
-        <w:tc>
-          <w:tcPr>
-            <w:tcW w:w="388" w:type="pct"/>
-          </w:tcPr>
-          <w:p>
-            <w:r>
-              <w:t>Be exalted, God, above the heavens, and Your glory over all the earth.</w:t>
+            <w:tcW w:w="455" w:type="pct"/>
+          </w:tcPr>
+          <w:p>
+            <w:r>
+              <w:t>Set up thyself, O God, above the heavens, and thy glory</w:t>
+            </w:r>
+          </w:p>
+          <w:p>
+            <w:r>
+              <w:t>above all the earth.</w:t>
             </w:r>
             <w:bookmarkStart w:id="0" w:name="_GoBack"/>
             <w:bookmarkEnd w:id="0"/>
@@ -3375,7 +3602,27 @@
         </w:tc>
         <w:tc>
           <w:tcPr>
-            <w:tcW w:w="529" w:type="pct"/>
+            <w:tcW w:w="455" w:type="pct"/>
+          </w:tcPr>
+          <w:p>
+            <w:r>
+              <w:t>Be exalted, God, above the heavens; and Thy glory over all the earth.</w:t>
+            </w:r>
+          </w:p>
+        </w:tc>
+        <w:tc>
+          <w:tcPr>
+            <w:tcW w:w="455" w:type="pct"/>
+          </w:tcPr>
+          <w:p>
+            <w:r>
+              <w:t>Be exalted, God, above the heavens, and Your glory over all the earth.</w:t>
+            </w:r>
+          </w:p>
+        </w:tc>
+        <w:tc>
+          <w:tcPr>
+            <w:tcW w:w="454" w:type="pct"/>
           </w:tcPr>
           <w:p>
             <w:r>
@@ -3385,13 +3632,13 @@
         </w:tc>
         <w:tc>
           <w:tcPr>
-            <w:tcW w:w="519" w:type="pct"/>
+            <w:tcW w:w="455" w:type="pct"/>
           </w:tcPr>
           <w:p/>
         </w:tc>
         <w:tc>
           <w:tcPr>
-            <w:tcW w:w="525" w:type="pct"/>
+            <w:tcW w:w="455" w:type="pct"/>
           </w:tcPr>
           <w:p>
             <w:r>
@@ -3407,7 +3654,7 @@
         </w:tc>
         <w:tc>
           <w:tcPr>
-            <w:tcW w:w="534" w:type="pct"/>
+            <w:tcW w:w="455" w:type="pct"/>
           </w:tcPr>
           <w:p>
             <w:pPr>
@@ -3428,7 +3675,7 @@
         </w:tc>
         <w:tc>
           <w:tcPr>
-            <w:tcW w:w="534" w:type="pct"/>
+            <w:tcW w:w="455" w:type="pct"/>
           </w:tcPr>
           <w:p>
             <w:pPr>
@@ -3441,7 +3688,7 @@
         </w:tc>
         <w:tc>
           <w:tcPr>
-            <w:tcW w:w="533" w:type="pct"/>
+            <w:tcW w:w="455" w:type="pct"/>
           </w:tcPr>
           <w:p>
             <w:pPr>
@@ -3819,7 +4066,7 @@
     <w:lsdException w:name="Table Web 2" w:semiHidden="1" w:unhideWhenUsed="1"/>
     <w:lsdException w:name="Table Web 3" w:semiHidden="1" w:unhideWhenUsed="1"/>
     <w:lsdException w:name="Balloon Text" w:semiHidden="1" w:unhideWhenUsed="1"/>
-    <w:lsdException w:name="Table Grid" w:semiHidden="1" w:uiPriority="59" w:unhideWhenUsed="1"/>
+    <w:lsdException w:name="Table Grid" w:uiPriority="59"/>
     <w:lsdException w:name="Table Theme" w:semiHidden="1" w:unhideWhenUsed="1"/>
     <w:lsdException w:name="Placeholder Text" w:semiHidden="1"/>
     <w:lsdException w:name="No Spacing" w:uiPriority="1" w:qFormat="1"/>
@@ -5004,7 +5251,7 @@
 </file>
 
 <file path=customXml/itemProps1.xml><?xml version="1.0" encoding="utf-8"?>
-<ds:datastoreItem xmlns:ds="http://schemas.openxmlformats.org/officeDocument/2006/customXml" ds:itemID="{9CDFF2AA-3824-46A3-9A5E-6EB86F41E9D3}">
+<ds:datastoreItem xmlns:ds="http://schemas.openxmlformats.org/officeDocument/2006/customXml" ds:itemID="{809B167F-3A42-44A7-96AF-FDCC0C2220C3}">
   <ds:schemaRefs>
     <ds:schemaRef ds:uri="http://schemas.openxmlformats.org/officeDocument/2006/bibliography"/>
   </ds:schemaRefs>

</xml_diff>